<commit_message>
First darft of LCO manuscript
</commit_message>
<xml_diff>
--- a/projects/lichen_coo/docs/manuscript/Lau_TablesandFigures.docx
+++ b/projects/lichen_coo/docs/manuscript/Lau_TablesandFigures.docx
@@ -864,10 +864,19 @@
         <w:t>Plots showing the significant network patterns for the epiphytic lichen at the scale of the entire stand (</w:t>
       </w:r>
       <w:r>
+        <w:rPr>
+          <w:b/>
+        </w:rPr>
         <w:t>a</w:t>
       </w:r>
       <w:r>
-        <w:t xml:space="preserve"> and b</w:t>
+        <w:t xml:space="preserve"> and </w:t>
+      </w:r>
+      <w:r>
+        <w:rPr>
+          <w:b/>
+        </w:rPr>
+        <w:t>b</w:t>
       </w:r>
       <w:r>
         <w:t xml:space="preserve">). Species and significant co-occurrence patterns are shown as nodes scaled by log of the relative, total abundance of taxon and lines connecting edges scaled by the dependency value. The correlation between the </w:t>
@@ -880,9 +889,14 @@
       <w:r>
         <w:t xml:space="preserve"> of the two stand level networks (</w:t>
       </w:r>
-      <w:r>
+      <w:bookmarkStart w:id="0" w:name="_GoBack"/>
+      <w:r>
+        <w:rPr>
+          <w:b/>
+        </w:rPr>
         <w:t>c</w:t>
       </w:r>
+      <w:bookmarkEnd w:id="0"/>
       <w:r>
         <w:t xml:space="preserve">). </w:t>
       </w:r>
@@ -896,18 +910,16 @@
         <w:t>(</w:t>
       </w:r>
       <w:r>
+        <w:rPr>
+          <w:b/>
+        </w:rPr>
         <w:t>d</w:t>
       </w:r>
       <w:r>
         <w:t xml:space="preserve">) shows </w:t>
       </w:r>
       <w:r>
-        <w:t xml:space="preserve">the percent change of both the total relative abundances and the edge </w:t>
-      </w:r>
-      <w:bookmarkStart w:id="0" w:name="_GoBack"/>
-      <w:bookmarkEnd w:id="0"/>
-      <w:r>
-        <w:t>weights.</w:t>
+        <w:t>the percent change of both the total relative abundances and the edge weights.</w:t>
       </w:r>
       <w:r>
         <w:t xml:space="preserve"> </w:t>
@@ -1002,17 +1014,16 @@
         <w:br w:type="page"/>
       </w:r>
     </w:p>
-    <w:p/>
     <w:p>
       <w:r>
         <w:rPr>
           <w:noProof/>
         </w:rPr>
         <w:drawing>
-          <wp:inline distT="0" distB="0" distL="0" distR="0" wp14:anchorId="0C9629DF" wp14:editId="0C996781">
-            <wp:extent cx="5480685" cy="2566035"/>
-            <wp:effectExtent l="0" t="0" r="5715" b="0"/>
-            <wp:docPr id="5" name="Picture 5" descr="Macintosh HD:Users:Aeolus:Desktop:Screen shot 2013-10-30 at 1.32.31 PM.png"/>
+          <wp:inline distT="0" distB="0" distL="0" distR="0" wp14:anchorId="7DA4BD24" wp14:editId="167AAFDC">
+            <wp:extent cx="5486400" cy="2837815"/>
+            <wp:effectExtent l="0" t="0" r="0" b="6985"/>
+            <wp:docPr id="1" name="Picture 1" descr="Macintosh HD:Users:Aeolus:Desktop:Screen shot 2013-10-31 at 3.02.46 PM.png"/>
             <wp:cNvGraphicFramePr>
               <a:graphicFrameLocks xmlns:a="http://schemas.openxmlformats.org/drawingml/2006/main" noChangeAspect="1"/>
             </wp:cNvGraphicFramePr>
@@ -1020,7 +1031,7 @@
               <a:graphicData uri="http://schemas.openxmlformats.org/drawingml/2006/picture">
                 <pic:pic xmlns:pic="http://schemas.openxmlformats.org/drawingml/2006/picture">
                   <pic:nvPicPr>
-                    <pic:cNvPr id="0" name="Picture 5" descr="Macintosh HD:Users:Aeolus:Desktop:Screen shot 2013-10-30 at 1.32.31 PM.png"/>
+                    <pic:cNvPr id="0" name="Picture 1" descr="Macintosh HD:Users:Aeolus:Desktop:Screen shot 2013-10-31 at 3.02.46 PM.png"/>
                     <pic:cNvPicPr>
                       <a:picLocks noChangeAspect="1" noChangeArrowheads="1"/>
                     </pic:cNvPicPr>
@@ -1041,7 +1052,7 @@
                   <pic:spPr bwMode="auto">
                     <a:xfrm>
                       <a:off x="0" y="0"/>
-                      <a:ext cx="5480685" cy="2566035"/>
+                      <a:ext cx="5486400" cy="2837815"/>
                     </a:xfrm>
                     <a:prstGeom prst="rect">
                       <a:avLst/>
@@ -1059,6 +1070,7 @@
       </w:r>
     </w:p>
     <w:p/>
+    <w:p/>
     <w:p>
       <w:r>
         <w:rPr>
@@ -1084,7 +1096,16 @@
         <w:t xml:space="preserve"> </w:t>
       </w:r>
       <w:r>
-        <w:t xml:space="preserve">(left) </w:t>
+        <w:t>(</w:t>
+      </w:r>
+      <w:r>
+        <w:rPr>
+          <w:b/>
+        </w:rPr>
+        <w:t>a</w:t>
+      </w:r>
+      <w:r>
+        <w:t xml:space="preserve">) </w:t>
       </w:r>
       <w:r>
         <w:t xml:space="preserve">shows </w:t>
@@ -1127,7 +1148,16 @@
         <w:t xml:space="preserve">the </w:t>
       </w:r>
       <w:r>
-        <w:t xml:space="preserve">NMDS ordination plot (right) shows the ordinated </w:t>
+        <w:t>NMDS ordination plot (</w:t>
+      </w:r>
+      <w:r>
+        <w:rPr>
+          <w:b/>
+        </w:rPr>
+        <w:t>b</w:t>
+      </w:r>
+      <w:r>
+        <w:t xml:space="preserve">) shows the ordinated </w:t>
       </w:r>
       <w:r>
         <w:t>lichen community composition (</w:t>

</xml_diff>